<commit_message>
M06 - W04 part02 of the project completed - minor corrections
</commit_message>
<xml_diff>
--- a/M06 - W04/JH_M06_W04_Shostiou_Part02.docx
+++ b/M06 - W04/JH_M06_W04_Shostiou_Part02.docx
@@ -157,19 +157,19 @@
         <w:t xml:space="preserve">60 observations on 3 variables.</w:t>
       </w:r>
       <w:r>
-        <w:t xml:space="preserve"> </w:t>
+        <w:br/>
       </w:r>
       <w:r>
         <w:t xml:space="preserve">[,1] len numeric Tooth length</w:t>
       </w:r>
       <w:r>
-        <w:t xml:space="preserve"> </w:t>
+        <w:br/>
       </w:r>
       <w:r>
         <w:t xml:space="preserve">[,2] supp factor Supplement type (VC or OJ).</w:t>
       </w:r>
       <w:r>
-        <w:t xml:space="preserve"> </w:t>
+        <w:br/>
       </w:r>
       <w:r>
         <w:t xml:space="preserve">[,3] dose numeric Dose in milligrams/day</w:t>
@@ -1430,13 +1430,13 @@
         <w:t xml:space="preserve">Now to determine is this difference is statistically pertinent, we will use a Hypothesis test :</w:t>
       </w:r>
       <w:r>
-        <w:t xml:space="preserve"> </w:t>
+        <w:br/>
       </w:r>
       <w:r>
         <w:t xml:space="preserve">H0 : xbar_len_OJ - xbar_len_CV = 0</w:t>
       </w:r>
       <w:r>
-        <w:t xml:space="preserve"> </w:t>
+        <w:br/>
       </w:r>
       <w:r>
         <w:t xml:space="preserve">HA : xbar_len_OJ - xbar_len_CV != 0</w:t>

</xml_diff>